<commit_message>
changing the focus of the application
focus changed from diagnosis of the patient to the type of doctor patient should visit
</commit_message>
<xml_diff>
--- a/System Request.docx
+++ b/System Request.docx
@@ -250,13 +250,7 @@
           </w:tcPr>
           <w:p>
             <w:r>
-              <w:t xml:space="preserve">Feb </w:t>
-            </w:r>
-            <w:r>
-              <w:t>8</w:t>
-            </w:r>
-            <w:r>
-              <w:t>, 2023</w:t>
+              <w:t>Feb 8, 2023</w:t>
             </w:r>
           </w:p>
         </w:tc>
@@ -270,6 +264,9 @@
             </w:pPr>
             <w:r>
               <w:t>Modifying project sponsor,</w:t>
+            </w:r>
+            <w:r>
+              <w:t xml:space="preserve"> correcting business need</w:t>
             </w:r>
           </w:p>
         </w:tc>
@@ -281,13 +278,7 @@
           </w:tcPr>
           <w:p>
             <w:r>
-              <w:t xml:space="preserve">Feb </w:t>
-            </w:r>
-            <w:r>
-              <w:t>9</w:t>
-            </w:r>
-            <w:r>
-              <w:t>, 2023</w:t>
+              <w:t>Feb 9, 2023</w:t>
             </w:r>
           </w:p>
         </w:tc>
@@ -299,6 +290,39 @@
             <w:pPr>
               <w:ind w:right="3402"/>
             </w:pPr>
+            <w:r>
+              <w:t xml:space="preserve">Changing </w:t>
+            </w:r>
+            <w:r>
+              <w:t>that application should focus on helping patients to know to which doctor (</w:t>
+            </w:r>
+            <w:r>
+              <w:t>cardiologist, radiologist, neurologist etc.</w:t>
+            </w:r>
+            <w:r>
+              <w:t>)</w:t>
+            </w:r>
+            <w:r>
+              <w:t xml:space="preserve"> </w:t>
+            </w:r>
+            <w:r>
+              <w:t xml:space="preserve">he/she </w:t>
+            </w:r>
+            <w:r>
+              <w:t>must</w:t>
+            </w:r>
+            <w:r>
+              <w:t xml:space="preserve"> go according to the symptoms</w:t>
+            </w:r>
+            <w:r>
+              <w:t xml:space="preserve">. It would be wrong to focus on diagnosis </w:t>
+            </w:r>
+            <w:r>
+              <w:t>since</w:t>
+            </w:r>
+            <w:r>
+              <w:t xml:space="preserve"> application cannot conduct any medical tests (blood, urine, PCR tests) on patient.</w:t>
+            </w:r>
           </w:p>
         </w:tc>
       </w:tr>
@@ -312,8 +336,8 @@
           <w:bCs/>
         </w:rPr>
         <w:sectPr>
-          <w:headerReference w:type="default" r:id="rId5"/>
-          <w:footerReference w:type="default" r:id="rId6"/>
+          <w:headerReference w:type="default" r:id="rId7"/>
+          <w:footerReference w:type="default" r:id="rId8"/>
           <w:pgSz w:w="11907" w:h="16839" w:code="9"/>
           <w:pgMar w:top="5671" w:right="1134" w:bottom="851" w:left="1134" w:header="720" w:footer="720" w:gutter="0"/>
           <w:cols w:space="720"/>
@@ -378,7 +402,26 @@
               <w:t>medical expert</w:t>
             </w:r>
             <w:r>
+              <w:rPr>
+                <w:b/>
+                <w:bCs/>
+              </w:rPr>
+              <w:t>(-s)</w:t>
+            </w:r>
+            <w:r>
               <w:t xml:space="preserve">. </w:t>
+            </w:r>
+            <w:r>
+              <w:t>The specialist</w:t>
+            </w:r>
+            <w:r>
+              <w:t>(-s)</w:t>
+            </w:r>
+            <w:r>
+              <w:t xml:space="preserve"> </w:t>
+            </w:r>
+            <w:r>
+              <w:t>will help with the creation of the test.</w:t>
             </w:r>
           </w:p>
           <w:p>
@@ -423,16 +466,61 @@
               <w:t>people became more concerned about their health.</w:t>
             </w:r>
             <w:r>
-              <w:t xml:space="preserve"> They are constantly searching for the meaning of their symptoms to learn about their health condition, but without proper medical education, simple “Google search” may not be enough. Moreover, the visit to the doctor can be both expensive and time consuming. </w:t>
+              <w:t xml:space="preserve"> They are constantly searching for the meaning of their symptoms to learn about their health condition</w:t>
+            </w:r>
+            <w:r>
+              <w:t xml:space="preserve"> and which specialist they should visit</w:t>
+            </w:r>
+            <w:r>
+              <w:t>, but without proper medical education, simple “Google search” may not be enough. Moreover, the visit to the doctor can be both expensive and time consuming.</w:t>
+            </w:r>
+            <w:r>
+              <w:t xml:space="preserve"> Considering the case in Azerbaijan, people could wait in queues for hours just to know which doctor they should visit.</w:t>
+            </w:r>
+            <w:r>
+              <w:t xml:space="preserve"> </w:t>
             </w:r>
             <w:r>
               <w:t xml:space="preserve">To solve these issues new system should be created </w:t>
             </w:r>
             <w:r>
-              <w:t>to bring users value that they can benefit from. Specifically, the system must focus on providing the users with quick outcomes considering their potential diagnosis and reducing their expenses</w:t>
-            </w:r>
-            <w:r>
-              <w:t xml:space="preserve"> by not attending multiple appointments with the doctor but rather conduct the online consultation.</w:t>
+              <w:t xml:space="preserve">to bring users value that they can benefit from. Specifically, the system must focus on providing the users with quick outcomes considering </w:t>
+            </w:r>
+            <w:r>
+              <w:t>which</w:t>
+            </w:r>
+            <w:r>
+              <w:t xml:space="preserve"> medical specialist they should see,</w:t>
+            </w:r>
+            <w:r>
+              <w:t xml:space="preserve"> </w:t>
+            </w:r>
+            <w:r>
+              <w:t xml:space="preserve">thus, saving their time. Moreover, the system will </w:t>
+            </w:r>
+            <w:r>
+              <w:t>reduc</w:t>
+            </w:r>
+            <w:r>
+              <w:t>e</w:t>
+            </w:r>
+            <w:r>
+              <w:t xml:space="preserve"> their expenses</w:t>
+            </w:r>
+            <w:r>
+              <w:t xml:space="preserve"> by not attending multiple appointments with the doctor </w:t>
+            </w:r>
+            <w:r>
+              <w:t xml:space="preserve">that can be solved through </w:t>
+            </w:r>
+            <w:r>
+              <w:t>conduct</w:t>
+            </w:r>
+            <w:r>
+              <w:t>ing</w:t>
+            </w:r>
+            <w:r>
+              <w:t xml:space="preserve"> the online consultation.</w:t>
             </w:r>
           </w:p>
           <w:p/>
@@ -612,25 +700,23 @@
                 <w:sz w:val="26"/>
                 <w:szCs w:val="26"/>
               </w:rPr>
-              <w:t xml:space="preserve">New system will provide the users with website/mobile application. First potential patients will have to go through registration process to input their personal information (passport, previous medical records). Then users will be asked to take the test where they will input all the symptoms that they have </w:t>
-            </w:r>
-            <w:proofErr w:type="gramStart"/>
+              <w:t xml:space="preserve">New system will provide the users with </w:t>
+            </w:r>
             <w:r>
               <w:rPr>
                 <w:rFonts w:ascii="AppleSystemUIFont" w:eastAsiaTheme="minorHAnsi" w:hAnsi="AppleSystemUIFont" w:cs="AppleSystemUIFont"/>
                 <w:sz w:val="26"/>
                 <w:szCs w:val="26"/>
               </w:rPr>
-              <w:t>at the moment</w:t>
-            </w:r>
-            <w:proofErr w:type="gramEnd"/>
+              <w:t>website/</w:t>
+            </w:r>
             <w:r>
               <w:rPr>
                 <w:rFonts w:ascii="AppleSystemUIFont" w:eastAsiaTheme="minorHAnsi" w:hAnsi="AppleSystemUIFont" w:cs="AppleSystemUIFont"/>
                 <w:sz w:val="26"/>
                 <w:szCs w:val="26"/>
               </w:rPr>
-              <w:t>. Based on the answers</w:t>
+              <w:t>mobile application. First</w:t>
             </w:r>
             <w:r>
               <w:rPr>
@@ -638,7 +724,7 @@
                 <w:sz w:val="26"/>
                 <w:szCs w:val="26"/>
               </w:rPr>
-              <w:t>,</w:t>
+              <w:t>ly,</w:t>
             </w:r>
             <w:r>
               <w:rPr>
@@ -646,33 +732,31 @@
                 <w:sz w:val="26"/>
                 <w:szCs w:val="26"/>
               </w:rPr>
-              <w:t xml:space="preserve"> application will prosses the results and choose the right doctor that patient should visit. The system will request the current location of the user to suggest the nearest clinic/hospital for consultation. After the place is chosen, the user can choose the available specialist where they can contact doctor. </w:t>
-            </w:r>
-          </w:p>
-          <w:p>
-            <w:pPr>
+              <w:t xml:space="preserve"> potential patients will have to go through registration process to input their personal information (passport, previous medical records). Then users will be asked to take the test where they will input all the symptoms that they have </w:t>
+            </w:r>
+            <w:r>
               <w:rPr>
                 <w:rFonts w:ascii="AppleSystemUIFont" w:eastAsiaTheme="minorHAnsi" w:hAnsi="AppleSystemUIFont" w:cs="AppleSystemUIFont"/>
                 <w:sz w:val="26"/>
                 <w:szCs w:val="26"/>
               </w:rPr>
-            </w:pPr>
-          </w:p>
-          <w:p>
-            <w:pPr>
+              <w:t>now</w:t>
+            </w:r>
+            <w:r>
               <w:rPr>
                 <w:rFonts w:ascii="AppleSystemUIFont" w:eastAsiaTheme="minorHAnsi" w:hAnsi="AppleSystemUIFont" w:cs="AppleSystemUIFont"/>
                 <w:sz w:val="26"/>
                 <w:szCs w:val="26"/>
               </w:rPr>
-            </w:pPr>
+              <w:t xml:space="preserve">. Based on the answers, application will prosses the results and choose the right doctor that patient should visit. The system will request the current location of the user to suggest the nearest clinic/hospital for consultation. After the place is chosen, the user can choose the available specialist </w:t>
+            </w:r>
             <w:r>
               <w:rPr>
                 <w:rFonts w:ascii="AppleSystemUIFont" w:eastAsiaTheme="minorHAnsi" w:hAnsi="AppleSystemUIFont" w:cs="AppleSystemUIFont"/>
                 <w:sz w:val="26"/>
                 <w:szCs w:val="26"/>
               </w:rPr>
-              <w:t xml:space="preserve">&lt;Business requirements outline the capabilities the system will provide the organization. These requirements need to be explained at a high level so that the approval committee and, ultimately, the project team understand what the business expects from the final product. Business requirements summarize the features the information system must </w:t>
+              <w:t xml:space="preserve">of that organization </w:t>
             </w:r>
             <w:r>
               <w:rPr>
@@ -680,8 +764,98 @@
                 <w:sz w:val="26"/>
                 <w:szCs w:val="26"/>
               </w:rPr>
+              <w:t>t</w:t>
+            </w:r>
+            <w:r>
+              <w:rPr>
+                <w:rFonts w:ascii="AppleSystemUIFont" w:eastAsiaTheme="minorHAnsi" w:hAnsi="AppleSystemUIFont" w:cs="AppleSystemUIFont"/>
+                <w:sz w:val="26"/>
+                <w:szCs w:val="26"/>
+              </w:rPr>
+              <w:t xml:space="preserve">o </w:t>
+            </w:r>
+            <w:r>
+              <w:rPr>
+                <w:rFonts w:ascii="AppleSystemUIFont" w:eastAsiaTheme="minorHAnsi" w:hAnsi="AppleSystemUIFont" w:cs="AppleSystemUIFont"/>
+                <w:sz w:val="26"/>
+                <w:szCs w:val="26"/>
+              </w:rPr>
+              <w:t xml:space="preserve">contact </w:t>
+            </w:r>
+            <w:r>
+              <w:rPr>
+                <w:rFonts w:ascii="AppleSystemUIFont" w:eastAsiaTheme="minorHAnsi" w:hAnsi="AppleSystemUIFont" w:cs="AppleSystemUIFont"/>
+                <w:sz w:val="26"/>
+                <w:szCs w:val="26"/>
+              </w:rPr>
+              <w:t xml:space="preserve">the </w:t>
+            </w:r>
+            <w:r>
+              <w:rPr>
+                <w:rFonts w:ascii="AppleSystemUIFont" w:eastAsiaTheme="minorHAnsi" w:hAnsi="AppleSystemUIFont" w:cs="AppleSystemUIFont"/>
+                <w:sz w:val="26"/>
+                <w:szCs w:val="26"/>
+              </w:rPr>
+              <w:t>doctor</w:t>
+            </w:r>
+            <w:r>
+              <w:rPr>
+                <w:rFonts w:ascii="AppleSystemUIFont" w:eastAsiaTheme="minorHAnsi" w:hAnsi="AppleSystemUIFont" w:cs="AppleSystemUIFont"/>
+                <w:sz w:val="26"/>
+                <w:szCs w:val="26"/>
+              </w:rPr>
+              <w:t xml:space="preserve"> and request an online consultation</w:t>
+            </w:r>
+            <w:r>
+              <w:rPr>
+                <w:rFonts w:ascii="AppleSystemUIFont" w:eastAsiaTheme="minorHAnsi" w:hAnsi="AppleSystemUIFont" w:cs="AppleSystemUIFont"/>
+                <w:sz w:val="26"/>
+                <w:szCs w:val="26"/>
+              </w:rPr>
+              <w:t>.</w:t>
+            </w:r>
+            <w:r>
+              <w:rPr>
+                <w:rFonts w:ascii="AppleSystemUIFont" w:eastAsiaTheme="minorHAnsi" w:hAnsi="AppleSystemUIFont" w:cs="AppleSystemUIFont"/>
+                <w:sz w:val="26"/>
+                <w:szCs w:val="26"/>
+              </w:rPr>
+              <w:t xml:space="preserve"> </w:t>
+            </w:r>
+            <w:r>
+              <w:rPr>
+                <w:rFonts w:ascii="AppleSystemUIFont" w:eastAsiaTheme="minorHAnsi" w:hAnsi="AppleSystemUIFont" w:cs="AppleSystemUIFont"/>
+                <w:sz w:val="26"/>
+                <w:szCs w:val="26"/>
+              </w:rPr>
+              <w:t xml:space="preserve"> </w:t>
+            </w:r>
+          </w:p>
+          <w:p>
+            <w:pPr>
+              <w:rPr>
+                <w:rFonts w:ascii="AppleSystemUIFont" w:eastAsiaTheme="minorHAnsi" w:hAnsi="AppleSystemUIFont" w:cs="AppleSystemUIFont"/>
+                <w:sz w:val="26"/>
+                <w:szCs w:val="26"/>
+              </w:rPr>
+            </w:pPr>
+          </w:p>
+          <w:p>
+            <w:pPr>
+              <w:rPr>
+                <w:rFonts w:ascii="AppleSystemUIFont" w:eastAsiaTheme="minorHAnsi" w:hAnsi="AppleSystemUIFont" w:cs="AppleSystemUIFont"/>
+                <w:sz w:val="26"/>
+                <w:szCs w:val="26"/>
+              </w:rPr>
+            </w:pPr>
+            <w:r>
+              <w:rPr>
+                <w:rFonts w:ascii="AppleSystemUIFont" w:eastAsiaTheme="minorHAnsi" w:hAnsi="AppleSystemUIFont" w:cs="AppleSystemUIFont"/>
+                <w:sz w:val="26"/>
+                <w:szCs w:val="26"/>
+              </w:rPr>
               <w:lastRenderedPageBreak/>
-              <w:t>include, such as the ability to collect customer orders online or the ability for suppliers to receive inventory status information as sales occur.&gt;</w:t>
+              <w:t>&lt;Business requirements outline the capabilities the system will provide the organization. These requirements need to be explained at a high level so that the approval committee and, ultimately, the project team understand what the business expects from the final product. Business requirements summarize the features the information system must include, such as the ability to collect customer orders online or the ability for suppliers to receive inventory status information as sales occur.&gt;</w:t>
             </w:r>
           </w:p>
         </w:tc>
@@ -715,25 +889,25 @@
               <w:adjustRightInd w:val="0"/>
             </w:pPr>
             <w:r>
-              <w:t>Considering the intangible benefit, with this project patients will be able to learn their diagnosis faster. Talking about tangible one</w:t>
+              <w:t>Considering the intangible benefit, with this project patients will be able to learn</w:t>
+            </w:r>
+            <w:r>
+              <w:t xml:space="preserve"> faster which doctor they should visit, thus, indirectly shortening the time when they will get their diagnosis. </w:t>
+            </w:r>
+            <w:r>
+              <w:t xml:space="preserve"> Talking about tangible one</w:t>
             </w:r>
             <w:r>
               <w:t>,</w:t>
             </w:r>
             <w:r>
-              <w:t xml:space="preserve"> peop</w:t>
-            </w:r>
-            <w:r>
-              <w:t>l</w:t>
-            </w:r>
-            <w:r>
-              <w:t xml:space="preserve">e will save time by not going to the </w:t>
-            </w:r>
-            <w:r>
-              <w:t>doctor’s</w:t>
-            </w:r>
-            <w:r>
-              <w:t xml:space="preserve"> appointment physically but rather by joining an online consultation.</w:t>
+              <w:t xml:space="preserve"> people will save </w:t>
+            </w:r>
+            <w:r>
+              <w:t xml:space="preserve">and money </w:t>
+            </w:r>
+            <w:r>
+              <w:t>time by not going to the doctor’s appointment physically but rather by joining an online consultation.</w:t>
             </w:r>
           </w:p>
           <w:p>
@@ -799,8 +973,8 @@
     <w:p/>
     <w:p/>
     <w:sectPr>
-      <w:headerReference w:type="default" r:id="rId7"/>
-      <w:footerReference w:type="default" r:id="rId8"/>
+      <w:headerReference w:type="default" r:id="rId9"/>
+      <w:footerReference w:type="default" r:id="rId10"/>
       <w:pgSz w:w="11907" w:h="16839" w:code="9"/>
       <w:pgMar w:top="851" w:right="1134" w:bottom="851" w:left="1134" w:header="720" w:footer="720" w:gutter="0"/>
       <w:cols w:space="720"/>
@@ -808,6 +982,25 @@
     </w:sectPr>
   </w:body>
 </w:document>
+</file>
+
+<file path=word/endnotes.xml><?xml version="1.0" encoding="utf-8"?>
+<w:endnotes xmlns:wpc="http://schemas.microsoft.com/office/word/2010/wordprocessingCanvas" xmlns:cx="http://schemas.microsoft.com/office/drawing/2014/chartex" xmlns:cx1="http://schemas.microsoft.com/office/drawing/2015/9/8/chartex" xmlns:cx2="http://schemas.microsoft.com/office/drawing/2015/10/21/chartex" xmlns:cx3="http://schemas.microsoft.com/office/drawing/2016/5/9/chartex" xmlns:cx4="http://schemas.microsoft.com/office/drawing/2016/5/10/chartex" xmlns:cx5="http://schemas.microsoft.com/office/drawing/2016/5/11/chartex" xmlns:cx6="http://schemas.microsoft.com/office/drawing/2016/5/12/chartex" xmlns:cx7="http://schemas.microsoft.com/office/drawing/2016/5/13/chartex" xmlns:cx8="http://schemas.microsoft.com/office/drawing/2016/5/14/chartex" xmlns:mc="http://schemas.openxmlformats.org/markup-compatibility/2006" xmlns:aink="http://schemas.microsoft.com/office/drawing/2016/ink" xmlns:am3d="http://schemas.microsoft.com/office/drawing/2017/model3d" xmlns:o="urn:schemas-microsoft-com:office:office" xmlns:oel="http://schemas.microsoft.com/office/2019/extlst" xmlns:r="http://schemas.openxmlformats.org/officeDocument/2006/relationships" xmlns:m="http://schemas.openxmlformats.org/officeDocument/2006/math" xmlns:v="urn:schemas-microsoft-com:vml" xmlns:wp14="http://schemas.microsoft.com/office/word/2010/wordprocessingDrawing" xmlns:wp="http://schemas.openxmlformats.org/drawingml/2006/wordprocessingDrawing" xmlns:w10="urn:schemas-microsoft-com:office:word" xmlns:w="http://schemas.openxmlformats.org/wordprocessingml/2006/main" xmlns:w14="http://schemas.microsoft.com/office/word/2010/wordml" xmlns:w15="http://schemas.microsoft.com/office/word/2012/wordml" xmlns:w16cex="http://schemas.microsoft.com/office/word/2018/wordml/cex" xmlns:w16cid="http://schemas.microsoft.com/office/word/2016/wordml/cid" xmlns:w16="http://schemas.microsoft.com/office/word/2018/wordml" xmlns:w16sdtdh="http://schemas.microsoft.com/office/word/2020/wordml/sdtdatahash" xmlns:w16se="http://schemas.microsoft.com/office/word/2015/wordml/symex" xmlns:wpg="http://schemas.microsoft.com/office/word/2010/wordprocessingGroup" xmlns:wpi="http://schemas.microsoft.com/office/word/2010/wordprocessingInk" xmlns:wne="http://schemas.microsoft.com/office/word/2006/wordml" xmlns:wps="http://schemas.microsoft.com/office/word/2010/wordprocessingShape" mc:Ignorable="w14 w15 w16se w16cid w16 w16cex w16sdtdh wp14">
+  <w:endnote w:type="separator" w:id="-1">
+    <w:p>
+      <w:r>
+        <w:separator/>
+      </w:r>
+    </w:p>
+  </w:endnote>
+  <w:endnote w:type="continuationSeparator" w:id="0">
+    <w:p>
+      <w:r>
+        <w:continuationSeparator/>
+      </w:r>
+    </w:p>
+  </w:endnote>
+</w:endnotes>
 </file>
 
 <file path=word/footer1.xml><?xml version="1.0" encoding="utf-8"?>
@@ -1019,6 +1212,25 @@
   </w:p>
   <w:p/>
 </w:ftr>
+</file>
+
+<file path=word/footnotes.xml><?xml version="1.0" encoding="utf-8"?>
+<w:footnotes xmlns:wpc="http://schemas.microsoft.com/office/word/2010/wordprocessingCanvas" xmlns:cx="http://schemas.microsoft.com/office/drawing/2014/chartex" xmlns:cx1="http://schemas.microsoft.com/office/drawing/2015/9/8/chartex" xmlns:cx2="http://schemas.microsoft.com/office/drawing/2015/10/21/chartex" xmlns:cx3="http://schemas.microsoft.com/office/drawing/2016/5/9/chartex" xmlns:cx4="http://schemas.microsoft.com/office/drawing/2016/5/10/chartex" xmlns:cx5="http://schemas.microsoft.com/office/drawing/2016/5/11/chartex" xmlns:cx6="http://schemas.microsoft.com/office/drawing/2016/5/12/chartex" xmlns:cx7="http://schemas.microsoft.com/office/drawing/2016/5/13/chartex" xmlns:cx8="http://schemas.microsoft.com/office/drawing/2016/5/14/chartex" xmlns:mc="http://schemas.openxmlformats.org/markup-compatibility/2006" xmlns:aink="http://schemas.microsoft.com/office/drawing/2016/ink" xmlns:am3d="http://schemas.microsoft.com/office/drawing/2017/model3d" xmlns:o="urn:schemas-microsoft-com:office:office" xmlns:oel="http://schemas.microsoft.com/office/2019/extlst" xmlns:r="http://schemas.openxmlformats.org/officeDocument/2006/relationships" xmlns:m="http://schemas.openxmlformats.org/officeDocument/2006/math" xmlns:v="urn:schemas-microsoft-com:vml" xmlns:wp14="http://schemas.microsoft.com/office/word/2010/wordprocessingDrawing" xmlns:wp="http://schemas.openxmlformats.org/drawingml/2006/wordprocessingDrawing" xmlns:w10="urn:schemas-microsoft-com:office:word" xmlns:w="http://schemas.openxmlformats.org/wordprocessingml/2006/main" xmlns:w14="http://schemas.microsoft.com/office/word/2010/wordml" xmlns:w15="http://schemas.microsoft.com/office/word/2012/wordml" xmlns:w16cex="http://schemas.microsoft.com/office/word/2018/wordml/cex" xmlns:w16cid="http://schemas.microsoft.com/office/word/2016/wordml/cid" xmlns:w16="http://schemas.microsoft.com/office/word/2018/wordml" xmlns:w16sdtdh="http://schemas.microsoft.com/office/word/2020/wordml/sdtdatahash" xmlns:w16se="http://schemas.microsoft.com/office/word/2015/wordml/symex" xmlns:wpg="http://schemas.microsoft.com/office/word/2010/wordprocessingGroup" xmlns:wpi="http://schemas.microsoft.com/office/word/2010/wordprocessingInk" xmlns:wne="http://schemas.microsoft.com/office/word/2006/wordml" xmlns:wps="http://schemas.microsoft.com/office/word/2010/wordprocessingShape" mc:Ignorable="w14 w15 w16se w16cid w16 w16cex w16sdtdh wp14">
+  <w:footnote w:type="separator" w:id="-1">
+    <w:p>
+      <w:r>
+        <w:separator/>
+      </w:r>
+    </w:p>
+  </w:footnote>
+  <w:footnote w:type="continuationSeparator" w:id="0">
+    <w:p>
+      <w:r>
+        <w:continuationSeparator/>
+      </w:r>
+    </w:p>
+  </w:footnote>
+</w:footnotes>
 </file>
 
 <file path=word/header1.xml><?xml version="1.0" encoding="utf-8"?>
@@ -1062,7 +1274,7 @@
                 <v:path o:extrusionok="f" gradientshapeok="t" o:connecttype="rect"/>
                 <o:lock v:ext="edit" aspectratio="t"/>
               </v:shapetype>
-              <v:shape id="Рисунок 1" o:spid="_x0000_i1025" type="#_x0000_t75" alt="http://www.hoasted.nl/~msmnl/resources/uploads/2014/03/ADA-new-final-logo.jpg" style="width:82.1pt;height:52.95pt;visibility:visible;mso-wrap-style:square">
+              <v:shape id="Рисунок 1" o:spid="_x0000_i1025" type="#_x0000_t75" alt="http://www.hoasted.nl/~msmnl/resources/uploads/2014/03/ADA-new-final-logo.jpg" style="width:82.1pt;height:52.95pt;visibility:visible;mso-wrap-style:square;mso-width-percent:0;mso-height-percent:0;mso-width-percent:0;mso-height-percent:0">
                 <v:imagedata r:id="rId1" o:title="ADA-new-final-logo"/>
                 <o:lock v:ext="edit" rotation="t" cropping="t" verticies="t"/>
               </v:shape>
@@ -1076,10 +1288,7 @@
         </w:tcPr>
         <w:p>
           <w:r>
-            <w:t>ADA Universi</w:t>
-          </w:r>
-          <w:r>
-            <w:t>ty</w:t>
+            <w:t>ADA University</w:t>
           </w:r>
         </w:p>
         <w:p>
@@ -1118,19 +1327,13 @@
         </w:p>
         <w:p>
           <w:r>
-            <w:t>S</w:t>
-          </w:r>
-          <w:r>
-            <w:t>pring</w:t>
+            <w:t>Spring</w:t>
           </w:r>
           <w:r>
             <w:t xml:space="preserve"> Semester, 20</w:t>
           </w:r>
           <w:r>
-            <w:t>2</w:t>
-          </w:r>
-          <w:r>
-            <w:t>3</w:t>
+            <w:t>23</w:t>
           </w:r>
         </w:p>
       </w:tc>

</xml_diff>

<commit_message>
correcting requirements, needs and values
Adding references, correcting business needs and business value. Bringing more details for the requirements.
</commit_message>
<xml_diff>
--- a/System Request.docx
+++ b/System Request.docx
@@ -7,7 +7,10 @@
         <w:ind w:right="3402"/>
       </w:pPr>
       <w:r>
-        <w:t>Smart Health Prediction System in Azerbaijan</w:t>
+        <w:t xml:space="preserve">Online </w:t>
+      </w:r>
+      <w:r>
+        <w:t>Health System in Azerbaijan</w:t>
       </w:r>
     </w:p>
     <w:p>
@@ -152,7 +155,7 @@
                 <w:lang w:val="en-AZ"/>
               </w:rPr>
             </w:pPr>
-            <w:hyperlink r:id="rId7" w:history="1">
+            <w:hyperlink r:id="rId8" w:history="1">
               <w:r>
                 <w:rPr>
                   <w:rStyle w:val="Hyperlink"/>
@@ -339,6 +342,57 @@
           </w:p>
         </w:tc>
       </w:tr>
+      <w:tr>
+        <w:tc>
+          <w:tcPr>
+            <w:tcW w:w="1646" w:type="dxa"/>
+          </w:tcPr>
+          <w:p>
+            <w:r>
+              <w:t>Feb 10, 2023</w:t>
+            </w:r>
+          </w:p>
+        </w:tc>
+        <w:tc>
+          <w:tcPr>
+            <w:tcW w:w="7983" w:type="dxa"/>
+          </w:tcPr>
+          <w:p>
+            <w:pPr>
+              <w:ind w:right="3402"/>
+            </w:pPr>
+            <w:r>
+              <w:t xml:space="preserve">Adding issues </w:t>
+            </w:r>
+          </w:p>
+        </w:tc>
+      </w:tr>
+      <w:tr>
+        <w:tc>
+          <w:tcPr>
+            <w:tcW w:w="1646" w:type="dxa"/>
+          </w:tcPr>
+          <w:p>
+            <w:r>
+              <w:lastRenderedPageBreak/>
+              <w:t>Feb 11, 2023</w:t>
+            </w:r>
+          </w:p>
+        </w:tc>
+        <w:tc>
+          <w:tcPr>
+            <w:tcW w:w="7983" w:type="dxa"/>
+          </w:tcPr>
+          <w:p>
+            <w:pPr>
+              <w:ind w:right="3402"/>
+            </w:pPr>
+            <w:r>
+              <w:t xml:space="preserve">Adding references, correcting business needs and business value. Bringing more details for the requirements. </w:t>
+            </w:r>
+          </w:p>
+        </w:tc>
+      </w:tr>
     </w:tbl>
     <w:p/>
     <w:p/>
@@ -349,8 +403,8 @@
           <w:bCs/>
         </w:rPr>
         <w:sectPr>
-          <w:headerReference w:type="default" r:id="rId8"/>
-          <w:footerReference w:type="default" r:id="rId9"/>
+          <w:headerReference w:type="default" r:id="rId9"/>
+          <w:footerReference w:type="default" r:id="rId10"/>
           <w:pgSz w:w="11907" w:h="16839" w:code="9"/>
           <w:pgMar w:top="5671" w:right="1134" w:bottom="851" w:left="1134" w:header="720" w:footer="720" w:gutter="0"/>
           <w:cols w:space="720"/>
@@ -404,11 +458,20 @@
             <w:tcW w:w="5000" w:type="pct"/>
           </w:tcPr>
           <w:p>
-            <w:r>
+            <w:pPr>
+              <w:rPr>
+                <w:rFonts w:ascii="Times New Roman" w:hAnsi="Times New Roman" w:cs="Times New Roman"/>
+              </w:rPr>
+            </w:pPr>
+            <w:r>
+              <w:rPr>
+                <w:rFonts w:ascii="Times New Roman" w:hAnsi="Times New Roman" w:cs="Times New Roman"/>
+              </w:rPr>
               <w:t xml:space="preserve">Narmina Karimova on behalf of </w:t>
             </w:r>
             <w:r>
               <w:rPr>
+                <w:rFonts w:ascii="Times New Roman" w:hAnsi="Times New Roman" w:cs="Times New Roman"/>
                 <w:b/>
                 <w:bCs/>
               </w:rPr>
@@ -416,25 +479,59 @@
             </w:r>
             <w:r>
               <w:rPr>
+                <w:rFonts w:ascii="Times New Roman" w:hAnsi="Times New Roman" w:cs="Times New Roman"/>
                 <w:b/>
                 <w:bCs/>
               </w:rPr>
               <w:t>(s)</w:t>
             </w:r>
             <w:r>
+              <w:rPr>
+                <w:rFonts w:ascii="Times New Roman" w:hAnsi="Times New Roman" w:cs="Times New Roman"/>
+              </w:rPr>
               <w:t xml:space="preserve">. </w:t>
             </w:r>
             <w:r>
+              <w:rPr>
+                <w:rFonts w:ascii="Times New Roman" w:hAnsi="Times New Roman" w:cs="Times New Roman"/>
+              </w:rPr>
               <w:t>The specialist</w:t>
             </w:r>
             <w:r>
+              <w:rPr>
+                <w:rFonts w:ascii="Times New Roman" w:hAnsi="Times New Roman" w:cs="Times New Roman"/>
+              </w:rPr>
               <w:t>(s)</w:t>
             </w:r>
             <w:r>
+              <w:rPr>
+                <w:rFonts w:ascii="Times New Roman" w:hAnsi="Times New Roman" w:cs="Times New Roman"/>
+              </w:rPr>
               <w:t xml:space="preserve"> </w:t>
             </w:r>
             <w:r>
-              <w:t>will help with the creation of the test.</w:t>
+              <w:rPr>
+                <w:rFonts w:ascii="Times New Roman" w:hAnsi="Times New Roman" w:cs="Times New Roman"/>
+              </w:rPr>
+              <w:t>will help with the test</w:t>
+            </w:r>
+            <w:r>
+              <w:rPr>
+                <w:rFonts w:ascii="Times New Roman" w:hAnsi="Times New Roman" w:cs="Times New Roman"/>
+              </w:rPr>
+              <w:t xml:space="preserve"> development</w:t>
+            </w:r>
+            <w:r>
+              <w:rPr>
+                <w:rFonts w:ascii="Times New Roman" w:hAnsi="Times New Roman" w:cs="Times New Roman"/>
+              </w:rPr>
+              <w:t>.</w:t>
+            </w:r>
+            <w:r>
+              <w:rPr>
+                <w:rFonts w:ascii="Times New Roman" w:hAnsi="Times New Roman" w:cs="Times New Roman"/>
+              </w:rPr>
+              <w:t xml:space="preserve"> </w:t>
             </w:r>
           </w:p>
           <w:p>
@@ -468,210 +565,384 @@
             <w:tcW w:w="5000" w:type="pct"/>
           </w:tcPr>
           <w:p>
-            <w:r>
+            <w:pPr>
+              <w:rPr>
+                <w:rFonts w:ascii="Times New Roman" w:hAnsi="Times New Roman" w:cs="Times New Roman"/>
+                <w:sz w:val="26"/>
+                <w:szCs w:val="26"/>
+              </w:rPr>
+            </w:pPr>
+            <w:r>
+              <w:rPr>
+                <w:rFonts w:ascii="Times New Roman" w:hAnsi="Times New Roman" w:cs="Times New Roman"/>
+                <w:sz w:val="26"/>
+                <w:szCs w:val="26"/>
+              </w:rPr>
               <w:t xml:space="preserve">Today, especially after the period of pandemic, </w:t>
             </w:r>
             <w:r>
               <w:rPr>
+                <w:rFonts w:ascii="Times New Roman" w:hAnsi="Times New Roman" w:cs="Times New Roman"/>
                 <w:i/>
                 <w:iCs/>
-              </w:rPr>
-              <w:t>people became more concerned about their health.</w:t>
-            </w:r>
-            <w:r>
-              <w:t xml:space="preserve"> They are constantly searching for the meaning of their symptoms to learn about their health condition</w:t>
-            </w:r>
-            <w:r>
-              <w:t xml:space="preserve"> and which specialist they should visit</w:t>
-            </w:r>
-            <w:r>
-              <w:t>, but without proper medical education, simple “Google search” may not be enough. Moreover, the visit to the doctor can be both expensive and time consuming.</w:t>
-            </w:r>
-            <w:r>
-              <w:t xml:space="preserve"> Considering the case in Azerbaijan, people could wait in queues for hours just to know which doctor they should visit.</w:t>
-            </w:r>
-            <w:r>
-              <w:t xml:space="preserve"> </w:t>
-            </w:r>
-            <w:r>
-              <w:t xml:space="preserve">To solve these issues new system should be created </w:t>
-            </w:r>
-            <w:r>
-              <w:t xml:space="preserve">to bring users value that they can benefit from. Specifically, the system must focus on providing the users with quick outcomes considering </w:t>
-            </w:r>
-            <w:r>
-              <w:t>which</w:t>
-            </w:r>
-            <w:r>
-              <w:t xml:space="preserve"> medical specialist they should see,</w:t>
-            </w:r>
-            <w:r>
-              <w:t xml:space="preserve"> </w:t>
-            </w:r>
-            <w:r>
-              <w:t xml:space="preserve">thus, saving their time. Moreover, the system will </w:t>
-            </w:r>
-            <w:r>
-              <w:t>reduc</w:t>
-            </w:r>
-            <w:r>
-              <w:t>e</w:t>
-            </w:r>
-            <w:r>
-              <w:t xml:space="preserve"> their expenses</w:t>
-            </w:r>
-            <w:r>
-              <w:t xml:space="preserve"> by not attending multiple appointments with the doctor </w:t>
-            </w:r>
-            <w:r>
-              <w:t xml:space="preserve">that can be solved through </w:t>
-            </w:r>
-            <w:r>
-              <w:t>conduct</w:t>
-            </w:r>
-            <w:r>
-              <w:t>ing</w:t>
-            </w:r>
-            <w:r>
-              <w:t xml:space="preserve"> the online consultation.</w:t>
-            </w:r>
-          </w:p>
-          <w:p/>
-          <w:p>
-            <w:r>
-              <w:t>&lt;</w:t>
-            </w:r>
-            <w:r>
-              <w:rPr>
+                <w:sz w:val="26"/>
+                <w:szCs w:val="26"/>
+              </w:rPr>
+              <w:t xml:space="preserve">people became more concerned about their </w:t>
+            </w:r>
+            <w:r>
+              <w:rPr>
+                <w:rFonts w:ascii="Times New Roman" w:hAnsi="Times New Roman" w:cs="Times New Roman"/>
+                <w:i/>
+                <w:iCs/>
+                <w:sz w:val="26"/>
+                <w:szCs w:val="26"/>
+              </w:rPr>
+              <w:t xml:space="preserve">physical </w:t>
+            </w:r>
+            <w:r>
+              <w:rPr>
+                <w:rFonts w:ascii="Times New Roman" w:hAnsi="Times New Roman" w:cs="Times New Roman"/>
+                <w:i/>
+                <w:iCs/>
+                <w:sz w:val="26"/>
+                <w:szCs w:val="26"/>
+              </w:rPr>
+              <w:t>health.</w:t>
+            </w:r>
+            <w:r>
+              <w:rPr>
+                <w:rStyle w:val="FootnoteReference"/>
+                <w:rFonts w:ascii="Times New Roman" w:hAnsi="Times New Roman" w:cs="Times New Roman"/>
                 <w:b/>
                 <w:bCs/>
-              </w:rPr>
-              <w:t>Look around</w:t>
-            </w:r>
-            <w:r>
-              <w:t xml:space="preserve"> when you walk or drive in the city, when you work, </w:t>
-            </w:r>
-            <w:proofErr w:type="gramStart"/>
-            <w:r>
-              <w:t>shop</w:t>
-            </w:r>
-            <w:proofErr w:type="gramEnd"/>
-            <w:r>
-              <w:t xml:space="preserve"> or have a leisure time. </w:t>
-            </w:r>
-            <w:r>
-              <w:rPr>
+                <w:i/>
+                <w:iCs/>
+                <w:sz w:val="26"/>
+                <w:szCs w:val="26"/>
+              </w:rPr>
+              <w:footnoteReference w:id="1"/>
+            </w:r>
+            <w:r>
+              <w:rPr>
+                <w:rFonts w:ascii="Times New Roman" w:hAnsi="Times New Roman" w:cs="Times New Roman"/>
+                <w:sz w:val="26"/>
+                <w:szCs w:val="26"/>
+              </w:rPr>
+              <w:t xml:space="preserve"> They are constantly searching for the meaning of their symptoms to learn about their health condition</w:t>
+            </w:r>
+            <w:r>
+              <w:rPr>
+                <w:rFonts w:ascii="Times New Roman" w:hAnsi="Times New Roman" w:cs="Times New Roman"/>
+                <w:sz w:val="26"/>
+                <w:szCs w:val="26"/>
+              </w:rPr>
+              <w:t xml:space="preserve"> and which specialist they should visit</w:t>
+            </w:r>
+            <w:r>
+              <w:rPr>
+                <w:rFonts w:ascii="Times New Roman" w:hAnsi="Times New Roman" w:cs="Times New Roman"/>
+                <w:sz w:val="26"/>
+                <w:szCs w:val="26"/>
+              </w:rPr>
+              <w:t xml:space="preserve">. However, </w:t>
+            </w:r>
+            <w:r>
+              <w:rPr>
+                <w:rFonts w:ascii="Times New Roman" w:hAnsi="Times New Roman" w:cs="Times New Roman"/>
+                <w:sz w:val="26"/>
+                <w:szCs w:val="26"/>
+              </w:rPr>
+              <w:t xml:space="preserve">without proper medical education, simple “Google search” may not be enough. Moreover, visit to </w:t>
+            </w:r>
+            <w:r>
+              <w:rPr>
+                <w:rFonts w:ascii="Times New Roman" w:hAnsi="Times New Roman" w:cs="Times New Roman"/>
+                <w:sz w:val="26"/>
+                <w:szCs w:val="26"/>
+              </w:rPr>
+              <w:t xml:space="preserve">the hospital/clinic </w:t>
+            </w:r>
+            <w:r>
+              <w:rPr>
+                <w:rFonts w:ascii="Times New Roman" w:hAnsi="Times New Roman" w:cs="Times New Roman"/>
+                <w:sz w:val="26"/>
+                <w:szCs w:val="26"/>
+              </w:rPr>
+              <w:t>can be both expensive and time consuming</w:t>
+            </w:r>
+            <w:r>
+              <w:rPr>
+                <w:rFonts w:ascii="Times New Roman" w:hAnsi="Times New Roman" w:cs="Times New Roman"/>
+                <w:sz w:val="26"/>
+                <w:szCs w:val="26"/>
+              </w:rPr>
+              <w:t>, especially when person makes a visit for the first time to consult the specialist</w:t>
+            </w:r>
+            <w:r>
+              <w:rPr>
+                <w:rFonts w:ascii="Times New Roman" w:hAnsi="Times New Roman" w:cs="Times New Roman"/>
+                <w:sz w:val="26"/>
+                <w:szCs w:val="26"/>
+              </w:rPr>
+              <w:t>.</w:t>
+            </w:r>
+            <w:r>
+              <w:rPr>
+                <w:rFonts w:ascii="Times New Roman" w:hAnsi="Times New Roman" w:cs="Times New Roman"/>
+                <w:sz w:val="26"/>
+                <w:szCs w:val="26"/>
+              </w:rPr>
+              <w:t xml:space="preserve"> </w:t>
+            </w:r>
+            <w:r>
+              <w:rPr>
+                <w:rFonts w:ascii="Times New Roman" w:hAnsi="Times New Roman" w:cs="Times New Roman"/>
+                <w:i/>
+                <w:iCs/>
+                <w:sz w:val="26"/>
+                <w:szCs w:val="26"/>
+              </w:rPr>
+              <w:t>Considering the case in Azerbaijan, people could wait in queues for hours just to know which doctor they should visit</w:t>
+            </w:r>
+            <w:r>
+              <w:rPr>
+                <w:rFonts w:ascii="Times New Roman" w:hAnsi="Times New Roman" w:cs="Times New Roman"/>
+                <w:i/>
+                <w:iCs/>
+                <w:sz w:val="26"/>
+                <w:szCs w:val="26"/>
+              </w:rPr>
+              <w:t>.</w:t>
+            </w:r>
+            <w:r>
+              <w:rPr>
+                <w:rStyle w:val="FootnoteReference"/>
+                <w:rFonts w:ascii="Times New Roman" w:hAnsi="Times New Roman" w:cs="Times New Roman"/>
                 <w:b/>
                 <w:bCs/>
-              </w:rPr>
-              <w:t>Note issues</w:t>
-            </w:r>
-            <w:r>
-              <w:t xml:space="preserve"> or any need </w:t>
-            </w:r>
-            <w:r>
-              <w:t xml:space="preserve">or opportunity </w:t>
-            </w:r>
-            <w:r>
-              <w:t xml:space="preserve">for improvement you see. </w:t>
-            </w:r>
-            <w:r>
-              <w:rPr>
+                <w:i/>
+                <w:iCs/>
+                <w:sz w:val="26"/>
+                <w:szCs w:val="26"/>
+              </w:rPr>
+              <w:footnoteReference w:id="2"/>
+            </w:r>
+            <w:r>
+              <w:rPr>
+                <w:rFonts w:ascii="Times New Roman" w:hAnsi="Times New Roman" w:cs="Times New Roman"/>
                 <w:b/>
                 <w:bCs/>
-              </w:rPr>
-              <w:t>Think of a solution</w:t>
-            </w:r>
-            <w:r>
-              <w:t xml:space="preserve"> through </w:t>
-            </w:r>
-            <w:r>
-              <w:rPr>
+                <w:i/>
+                <w:iCs/>
+                <w:sz w:val="26"/>
+                <w:szCs w:val="26"/>
+              </w:rPr>
+              <w:t xml:space="preserve"> </w:t>
+            </w:r>
+            <w:r>
+              <w:rPr>
+                <w:rStyle w:val="FootnoteReference"/>
+                <w:rFonts w:ascii="Times New Roman" w:hAnsi="Times New Roman" w:cs="Times New Roman"/>
                 <w:b/>
-              </w:rPr>
-              <w:t>use of information systems</w:t>
-            </w:r>
-            <w:r>
-              <w:t>.</w:t>
-            </w:r>
-            <w:r>
-              <w:t xml:space="preserve"> It well may be your lifetime invention, but it does not have to be an original idea. Feel free to search for information (recent article, report, case study, etc.) on a real working information system (or ideas for one) that solve the same problem somewhere else.</w:t>
-            </w:r>
-            <w:r>
-              <w:t>&gt;</w:t>
-            </w:r>
-          </w:p>
-          <w:p/>
-          <w:p>
-            <w:r>
-              <w:t>&lt;Any statement, number, estimation must be backed up by factual source. You need to i</w:t>
-            </w:r>
-            <w:r>
-              <w:t xml:space="preserve">nsert </w:t>
-            </w:r>
-            <w:r>
-              <w:rPr>
-                <w:b/>
-              </w:rPr>
-              <w:t>references</w:t>
-            </w:r>
-            <w:r>
-              <w:t xml:space="preserve"> to</w:t>
-            </w:r>
-            <w:r>
-              <w:t xml:space="preserve"> any </w:t>
-            </w:r>
-            <w:r>
-              <w:t>source</w:t>
-            </w:r>
-            <w:r>
-              <w:t xml:space="preserve"> referred to in the </w:t>
-            </w:r>
-            <w:r>
-              <w:t>document</w:t>
-            </w:r>
-            <w:r>
-              <w:t>. An example might be articles or Web sites that you consulted during the literature search.</w:t>
-            </w:r>
-            <w:r>
-              <w:t xml:space="preserve"> This </w:t>
-            </w:r>
-            <w:r>
-              <w:t xml:space="preserve">should be done by adding </w:t>
-            </w:r>
-            <w:r>
-              <w:rPr>
-                <w:b/>
-              </w:rPr>
-              <w:t>footnote</w:t>
-            </w:r>
-            <w:r>
-              <w:t>s at the exact points</w:t>
-            </w:r>
-            <w:r>
-              <w:t xml:space="preserve"> of reference in the main text.</w:t>
-            </w:r>
-            <w:r>
+                <w:bCs/>
+                <w:i/>
+                <w:iCs/>
+                <w:sz w:val="26"/>
+                <w:szCs w:val="26"/>
+              </w:rPr>
+              <w:footnoteReference w:id="3"/>
+            </w:r>
+            <w:r>
+              <w:rPr>
+                <w:rFonts w:ascii="Times New Roman" w:hAnsi="Times New Roman" w:cs="Times New Roman"/>
+                <w:sz w:val="26"/>
+                <w:szCs w:val="26"/>
+              </w:rPr>
               <w:t xml:space="preserve"> </w:t>
             </w:r>
             <w:r>
-              <w:t xml:space="preserve">This </w:t>
-            </w:r>
-            <w:r>
-              <w:t>should</w:t>
-            </w:r>
-            <w:r>
-              <w:t xml:space="preserve"> not </w:t>
-            </w:r>
-            <w:r>
-              <w:t xml:space="preserve">be </w:t>
-            </w:r>
-            <w:r>
-              <w:t>just a list of used materials</w:t>
-            </w:r>
-            <w:r>
-              <w:t>.&gt;</w:t>
-            </w:r>
+              <w:rPr>
+                <w:rFonts w:ascii="Times New Roman" w:hAnsi="Times New Roman" w:cs="Times New Roman"/>
+                <w:sz w:val="26"/>
+                <w:szCs w:val="26"/>
+              </w:rPr>
+              <w:t xml:space="preserve">To solve these issues new system should be created to bring users value that they can benefit from. </w:t>
+            </w:r>
+            <w:r>
+              <w:rPr>
+                <w:rFonts w:ascii="Times New Roman" w:hAnsi="Times New Roman" w:cs="Times New Roman"/>
+                <w:sz w:val="26"/>
+                <w:szCs w:val="26"/>
+              </w:rPr>
+              <w:t xml:space="preserve">It </w:t>
+            </w:r>
+            <w:r>
+              <w:rPr>
+                <w:rFonts w:ascii="Times New Roman" w:hAnsi="Times New Roman" w:cs="Times New Roman"/>
+                <w:sz w:val="26"/>
+                <w:szCs w:val="26"/>
+              </w:rPr>
+              <w:t>will be initiated to</w:t>
+            </w:r>
+            <w:r>
+              <w:rPr>
+                <w:rFonts w:ascii="Times New Roman" w:hAnsi="Times New Roman" w:cs="Times New Roman"/>
+                <w:sz w:val="26"/>
+                <w:szCs w:val="26"/>
+              </w:rPr>
+              <w:t>:</w:t>
+            </w:r>
+          </w:p>
+          <w:p>
+            <w:pPr>
+              <w:rPr>
+                <w:rFonts w:ascii="Times New Roman" w:hAnsi="Times New Roman" w:cs="Times New Roman"/>
+                <w:sz w:val="26"/>
+                <w:szCs w:val="26"/>
+              </w:rPr>
+            </w:pPr>
+          </w:p>
+          <w:p>
+            <w:pPr>
+              <w:pStyle w:val="ListParagraph"/>
+              <w:numPr>
+                <w:ilvl w:val="0"/>
+                <w:numId w:val="2"/>
+              </w:numPr>
+              <w:rPr>
+                <w:rFonts w:ascii="Times New Roman" w:hAnsi="Times New Roman" w:cs="Times New Roman"/>
+                <w:sz w:val="26"/>
+                <w:szCs w:val="26"/>
+              </w:rPr>
+            </w:pPr>
+            <w:r>
+              <w:rPr>
+                <w:rFonts w:ascii="Times New Roman" w:hAnsi="Times New Roman" w:cs="Times New Roman"/>
+                <w:sz w:val="26"/>
+                <w:szCs w:val="26"/>
+              </w:rPr>
+              <w:t xml:space="preserve">Help users to learn which doctor they should visit, thus, </w:t>
+            </w:r>
+            <w:r>
+              <w:rPr>
+                <w:rFonts w:ascii="Times New Roman" w:hAnsi="Times New Roman" w:cs="Times New Roman"/>
+                <w:sz w:val="26"/>
+                <w:szCs w:val="26"/>
+              </w:rPr>
+              <w:t>indirectly shortening the time when they will get their diagnosis</w:t>
+            </w:r>
+          </w:p>
+          <w:p>
+            <w:pPr>
+              <w:pStyle w:val="ListParagraph"/>
+              <w:numPr>
+                <w:ilvl w:val="0"/>
+                <w:numId w:val="2"/>
+              </w:numPr>
+              <w:rPr>
+                <w:rFonts w:ascii="Times New Roman" w:hAnsi="Times New Roman" w:cs="Times New Roman"/>
+                <w:sz w:val="26"/>
+                <w:szCs w:val="26"/>
+              </w:rPr>
+            </w:pPr>
+            <w:r>
+              <w:rPr>
+                <w:rFonts w:ascii="Times New Roman" w:hAnsi="Times New Roman" w:cs="Times New Roman"/>
+                <w:sz w:val="26"/>
+                <w:szCs w:val="26"/>
+              </w:rPr>
+              <w:t>R</w:t>
+            </w:r>
+            <w:r>
+              <w:rPr>
+                <w:rFonts w:ascii="Times New Roman" w:hAnsi="Times New Roman" w:cs="Times New Roman"/>
+                <w:sz w:val="26"/>
+                <w:szCs w:val="26"/>
+              </w:rPr>
+              <w:t xml:space="preserve">educe </w:t>
+            </w:r>
+            <w:r>
+              <w:rPr>
+                <w:rFonts w:ascii="Times New Roman" w:hAnsi="Times New Roman" w:cs="Times New Roman"/>
+                <w:sz w:val="26"/>
+                <w:szCs w:val="26"/>
+              </w:rPr>
+              <w:t>patients’ expenses on visiting doctors</w:t>
+            </w:r>
+          </w:p>
+          <w:p>
+            <w:pPr>
+              <w:pStyle w:val="ListParagraph"/>
+              <w:numPr>
+                <w:ilvl w:val="0"/>
+                <w:numId w:val="2"/>
+              </w:numPr>
+              <w:rPr>
+                <w:rFonts w:ascii="Times New Roman" w:hAnsi="Times New Roman" w:cs="Times New Roman"/>
+                <w:sz w:val="26"/>
+                <w:szCs w:val="26"/>
+              </w:rPr>
+            </w:pPr>
+            <w:r>
+              <w:rPr>
+                <w:rFonts w:ascii="Times New Roman" w:hAnsi="Times New Roman" w:cs="Times New Roman"/>
+                <w:sz w:val="26"/>
+                <w:szCs w:val="26"/>
+              </w:rPr>
+              <w:t xml:space="preserve">Save patient’s time by having online consultation instead of </w:t>
+            </w:r>
+            <w:r>
+              <w:rPr>
+                <w:rFonts w:ascii="Times New Roman" w:hAnsi="Times New Roman" w:cs="Times New Roman"/>
+                <w:sz w:val="26"/>
+                <w:szCs w:val="26"/>
+              </w:rPr>
+              <w:t xml:space="preserve">physically attending multiple appointments with the </w:t>
+            </w:r>
+            <w:r>
+              <w:rPr>
+                <w:rFonts w:ascii="Times New Roman" w:hAnsi="Times New Roman" w:cs="Times New Roman"/>
+                <w:sz w:val="26"/>
+                <w:szCs w:val="26"/>
+              </w:rPr>
+              <w:t>specialist.</w:t>
+            </w:r>
+          </w:p>
+          <w:p>
+            <w:pPr>
+              <w:pStyle w:val="ListParagraph"/>
+              <w:numPr>
+                <w:ilvl w:val="0"/>
+                <w:numId w:val="2"/>
+              </w:numPr>
+              <w:rPr>
+                <w:rFonts w:ascii="Times New Roman" w:hAnsi="Times New Roman" w:cs="Times New Roman"/>
+              </w:rPr>
+            </w:pPr>
+            <w:r>
+              <w:rPr>
+                <w:rFonts w:ascii="Times New Roman" w:hAnsi="Times New Roman" w:cs="Times New Roman"/>
+                <w:sz w:val="26"/>
+                <w:szCs w:val="26"/>
+              </w:rPr>
+              <w:t>Indirectly reduce the queue in the clinics/hospitals</w:t>
+            </w:r>
+            <w:r>
+              <w:rPr>
+                <w:rFonts w:ascii="Times New Roman" w:hAnsi="Times New Roman" w:cs="Times New Roman"/>
+              </w:rPr>
+              <w:t xml:space="preserve"> </w:t>
+            </w:r>
+          </w:p>
+          <w:p>
+            <w:pPr>
+              <w:pStyle w:val="ListParagraph"/>
+              <w:ind w:left="780"/>
+              <w:rPr>
+                <w:rFonts w:ascii="Times New Roman" w:hAnsi="Times New Roman" w:cs="Times New Roman"/>
+              </w:rPr>
+            </w:pPr>
           </w:p>
         </w:tc>
       </w:tr>
@@ -702,30 +973,36 @@
               <w:autoSpaceDN w:val="0"/>
               <w:adjustRightInd w:val="0"/>
               <w:rPr>
-                <w:rFonts w:ascii="AppleSystemUIFont" w:eastAsiaTheme="minorHAnsi" w:hAnsi="AppleSystemUIFont" w:cs="AppleSystemUIFont"/>
+                <w:rFonts w:ascii="Times New Roman" w:eastAsiaTheme="minorHAnsi" w:hAnsi="Times New Roman" w:cs="Times New Roman"/>
                 <w:sz w:val="26"/>
                 <w:szCs w:val="26"/>
               </w:rPr>
             </w:pPr>
             <w:r>
               <w:rPr>
-                <w:rFonts w:ascii="AppleSystemUIFont" w:eastAsiaTheme="minorHAnsi" w:hAnsi="AppleSystemUIFont" w:cs="AppleSystemUIFont"/>
-                <w:sz w:val="26"/>
-                <w:szCs w:val="26"/>
-              </w:rPr>
-              <w:t xml:space="preserve">New system will provide the users with </w:t>
-            </w:r>
-            <w:r>
-              <w:rPr>
-                <w:rFonts w:ascii="AppleSystemUIFont" w:eastAsiaTheme="minorHAnsi" w:hAnsi="AppleSystemUIFont" w:cs="AppleSystemUIFont"/>
-                <w:sz w:val="26"/>
-                <w:szCs w:val="26"/>
-              </w:rPr>
-              <w:t>website/</w:t>
-            </w:r>
-            <w:r>
-              <w:rPr>
-                <w:rFonts w:ascii="AppleSystemUIFont" w:eastAsiaTheme="minorHAnsi" w:hAnsi="AppleSystemUIFont" w:cs="AppleSystemUIFont"/>
+                <w:rFonts w:ascii="Times New Roman" w:hAnsi="Times New Roman" w:cs="Times New Roman"/>
+              </w:rPr>
+              <w:t xml:space="preserve">New </w:t>
+            </w:r>
+            <w:r>
+              <w:rPr>
+                <w:rFonts w:ascii="Times New Roman" w:eastAsiaTheme="minorHAnsi" w:hAnsi="Times New Roman" w:cs="Times New Roman"/>
+                <w:sz w:val="26"/>
+                <w:szCs w:val="26"/>
+              </w:rPr>
+              <w:t xml:space="preserve">system will provide users with </w:t>
+            </w:r>
+            <w:r>
+              <w:rPr>
+                <w:rFonts w:ascii="Times New Roman" w:eastAsiaTheme="minorHAnsi" w:hAnsi="Times New Roman" w:cs="Times New Roman"/>
+                <w:sz w:val="26"/>
+                <w:szCs w:val="26"/>
+              </w:rPr>
+              <w:t xml:space="preserve">the </w:t>
+            </w:r>
+            <w:r>
+              <w:rPr>
+                <w:rFonts w:ascii="Times New Roman" w:eastAsiaTheme="minorHAnsi" w:hAnsi="Times New Roman" w:cs="Times New Roman"/>
                 <w:sz w:val="26"/>
                 <w:szCs w:val="26"/>
               </w:rPr>
@@ -733,7 +1010,7 @@
             </w:r>
             <w:r>
               <w:rPr>
-                <w:rFonts w:ascii="AppleSystemUIFont" w:eastAsiaTheme="minorHAnsi" w:hAnsi="AppleSystemUIFont" w:cs="AppleSystemUIFont"/>
+                <w:rFonts w:ascii="Times New Roman" w:eastAsiaTheme="minorHAnsi" w:hAnsi="Times New Roman" w:cs="Times New Roman"/>
                 <w:sz w:val="26"/>
                 <w:szCs w:val="26"/>
               </w:rPr>
@@ -741,15 +1018,31 @@
             </w:r>
             <w:r>
               <w:rPr>
-                <w:rFonts w:ascii="AppleSystemUIFont" w:eastAsiaTheme="minorHAnsi" w:hAnsi="AppleSystemUIFont" w:cs="AppleSystemUIFont"/>
-                <w:sz w:val="26"/>
-                <w:szCs w:val="26"/>
-              </w:rPr>
-              <w:t xml:space="preserve"> potential patients will have to go through registration process to input their personal information (passport, previous medical records). Then users will be asked to take the test where they will input all the symptoms that they have </w:t>
-            </w:r>
-            <w:r>
-              <w:rPr>
-                <w:rFonts w:ascii="AppleSystemUIFont" w:eastAsiaTheme="minorHAnsi" w:hAnsi="AppleSystemUIFont" w:cs="AppleSystemUIFont"/>
+                <w:rFonts w:ascii="Times New Roman" w:eastAsiaTheme="minorHAnsi" w:hAnsi="Times New Roman" w:cs="Times New Roman"/>
+                <w:sz w:val="26"/>
+                <w:szCs w:val="26"/>
+              </w:rPr>
+              <w:t xml:space="preserve"> potential patients will </w:t>
+            </w:r>
+            <w:r>
+              <w:rPr>
+                <w:rFonts w:ascii="Times New Roman" w:eastAsiaTheme="minorHAnsi" w:hAnsi="Times New Roman" w:cs="Times New Roman"/>
+                <w:sz w:val="26"/>
+                <w:szCs w:val="26"/>
+              </w:rPr>
+              <w:t>g</w:t>
+            </w:r>
+            <w:r>
+              <w:rPr>
+                <w:rFonts w:ascii="Times New Roman" w:eastAsiaTheme="minorHAnsi" w:hAnsi="Times New Roman" w:cs="Times New Roman"/>
+                <w:sz w:val="26"/>
+                <w:szCs w:val="26"/>
+              </w:rPr>
+              <w:t xml:space="preserve">o through registration process to input their personal information (passport, previous medical records). Then users will be asked to take the test where they will input all the symptoms that they have </w:t>
+            </w:r>
+            <w:r>
+              <w:rPr>
+                <w:rFonts w:ascii="Times New Roman" w:eastAsiaTheme="minorHAnsi" w:hAnsi="Times New Roman" w:cs="Times New Roman"/>
                 <w:sz w:val="26"/>
                 <w:szCs w:val="26"/>
               </w:rPr>
@@ -757,71 +1050,120 @@
             </w:r>
             <w:r>
               <w:rPr>
-                <w:rFonts w:ascii="AppleSystemUIFont" w:eastAsiaTheme="minorHAnsi" w:hAnsi="AppleSystemUIFont" w:cs="AppleSystemUIFont"/>
-                <w:sz w:val="26"/>
-                <w:szCs w:val="26"/>
-              </w:rPr>
-              <w:t xml:space="preserve">. Based on the answers, application will prosses the results and choose the right doctor that patient should visit. The system will request the current location of the user to suggest the nearest clinic/hospital for consultation. After the place is chosen, the user can choose the available specialist </w:t>
-            </w:r>
-            <w:r>
-              <w:rPr>
-                <w:rFonts w:ascii="AppleSystemUIFont" w:eastAsiaTheme="minorHAnsi" w:hAnsi="AppleSystemUIFont" w:cs="AppleSystemUIFont"/>
-                <w:sz w:val="26"/>
-                <w:szCs w:val="26"/>
-              </w:rPr>
-              <w:t xml:space="preserve">of that organization </w:t>
-            </w:r>
-            <w:r>
-              <w:rPr>
-                <w:rFonts w:ascii="AppleSystemUIFont" w:eastAsiaTheme="minorHAnsi" w:hAnsi="AppleSystemUIFont" w:cs="AppleSystemUIFont"/>
-                <w:sz w:val="26"/>
-                <w:szCs w:val="26"/>
-              </w:rPr>
-              <w:t>t</w:t>
-            </w:r>
-            <w:r>
-              <w:rPr>
-                <w:rFonts w:ascii="AppleSystemUIFont" w:eastAsiaTheme="minorHAnsi" w:hAnsi="AppleSystemUIFont" w:cs="AppleSystemUIFont"/>
-                <w:sz w:val="26"/>
-                <w:szCs w:val="26"/>
-              </w:rPr>
-              <w:t xml:space="preserve">o </w:t>
-            </w:r>
-            <w:r>
-              <w:rPr>
-                <w:rFonts w:ascii="AppleSystemUIFont" w:eastAsiaTheme="minorHAnsi" w:hAnsi="AppleSystemUIFont" w:cs="AppleSystemUIFont"/>
-                <w:sz w:val="26"/>
-                <w:szCs w:val="26"/>
-              </w:rPr>
-              <w:t xml:space="preserve">contact </w:t>
-            </w:r>
-            <w:r>
-              <w:rPr>
-                <w:rFonts w:ascii="AppleSystemUIFont" w:eastAsiaTheme="minorHAnsi" w:hAnsi="AppleSystemUIFont" w:cs="AppleSystemUIFont"/>
-                <w:sz w:val="26"/>
-                <w:szCs w:val="26"/>
-              </w:rPr>
-              <w:t xml:space="preserve">the </w:t>
-            </w:r>
-            <w:r>
-              <w:rPr>
-                <w:rFonts w:ascii="AppleSystemUIFont" w:eastAsiaTheme="minorHAnsi" w:hAnsi="AppleSystemUIFont" w:cs="AppleSystemUIFont"/>
-                <w:sz w:val="26"/>
-                <w:szCs w:val="26"/>
-              </w:rPr>
-              <w:t>doctor</w:t>
-            </w:r>
-            <w:r>
-              <w:rPr>
-                <w:rFonts w:ascii="AppleSystemUIFont" w:eastAsiaTheme="minorHAnsi" w:hAnsi="AppleSystemUIFont" w:cs="AppleSystemUIFont"/>
-                <w:sz w:val="26"/>
-                <w:szCs w:val="26"/>
-              </w:rPr>
-              <w:t xml:space="preserve"> and request an online consultation</w:t>
-            </w:r>
-            <w:r>
-              <w:rPr>
-                <w:rFonts w:ascii="AppleSystemUIFont" w:eastAsiaTheme="minorHAnsi" w:hAnsi="AppleSystemUIFont" w:cs="AppleSystemUIFont"/>
+                <w:rFonts w:ascii="Times New Roman" w:eastAsiaTheme="minorHAnsi" w:hAnsi="Times New Roman" w:cs="Times New Roman"/>
+                <w:sz w:val="26"/>
+                <w:szCs w:val="26"/>
+              </w:rPr>
+              <w:t xml:space="preserve">. Based on the answers, application will prosses the results and choose the right </w:t>
+            </w:r>
+            <w:r>
+              <w:rPr>
+                <w:rFonts w:ascii="Times New Roman" w:eastAsiaTheme="minorHAnsi" w:hAnsi="Times New Roman" w:cs="Times New Roman"/>
+                <w:sz w:val="26"/>
+                <w:szCs w:val="26"/>
+              </w:rPr>
+              <w:t xml:space="preserve">type of </w:t>
+            </w:r>
+            <w:r>
+              <w:rPr>
+                <w:rFonts w:ascii="Times New Roman" w:eastAsiaTheme="minorHAnsi" w:hAnsi="Times New Roman" w:cs="Times New Roman"/>
+                <w:sz w:val="26"/>
+                <w:szCs w:val="26"/>
+              </w:rPr>
+              <w:t xml:space="preserve">doctor that patient should visit. </w:t>
+            </w:r>
+            <w:r>
+              <w:rPr>
+                <w:rFonts w:ascii="Times New Roman" w:eastAsiaTheme="minorHAnsi" w:hAnsi="Times New Roman" w:cs="Times New Roman"/>
+                <w:sz w:val="26"/>
+                <w:szCs w:val="26"/>
+              </w:rPr>
+              <w:t>Baes on the current location of t</w:t>
+            </w:r>
+            <w:r>
+              <w:rPr>
+                <w:rFonts w:ascii="Times New Roman" w:eastAsiaTheme="minorHAnsi" w:hAnsi="Times New Roman" w:cs="Times New Roman"/>
+                <w:sz w:val="26"/>
+                <w:szCs w:val="26"/>
+              </w:rPr>
+              <w:t>he user</w:t>
+            </w:r>
+            <w:r>
+              <w:rPr>
+                <w:rFonts w:ascii="Times New Roman" w:eastAsiaTheme="minorHAnsi" w:hAnsi="Times New Roman" w:cs="Times New Roman"/>
+                <w:sz w:val="26"/>
+                <w:szCs w:val="26"/>
+              </w:rPr>
+              <w:t>s, they</w:t>
+            </w:r>
+            <w:r>
+              <w:rPr>
+                <w:rFonts w:ascii="Times New Roman" w:eastAsiaTheme="minorHAnsi" w:hAnsi="Times New Roman" w:cs="Times New Roman"/>
+                <w:sz w:val="26"/>
+                <w:szCs w:val="26"/>
+              </w:rPr>
+              <w:t xml:space="preserve"> will </w:t>
+            </w:r>
+            <w:r>
+              <w:rPr>
+                <w:rFonts w:ascii="Times New Roman" w:eastAsiaTheme="minorHAnsi" w:hAnsi="Times New Roman" w:cs="Times New Roman"/>
+                <w:sz w:val="26"/>
+                <w:szCs w:val="26"/>
+              </w:rPr>
+              <w:t xml:space="preserve">be able to </w:t>
+            </w:r>
+            <w:r>
+              <w:rPr>
+                <w:rFonts w:ascii="Times New Roman" w:eastAsiaTheme="minorHAnsi" w:hAnsi="Times New Roman" w:cs="Times New Roman"/>
+                <w:sz w:val="26"/>
+                <w:szCs w:val="26"/>
+              </w:rPr>
+              <w:t xml:space="preserve">request </w:t>
+            </w:r>
+            <w:r>
+              <w:rPr>
+                <w:rFonts w:ascii="Times New Roman" w:eastAsiaTheme="minorHAnsi" w:hAnsi="Times New Roman" w:cs="Times New Roman"/>
+                <w:sz w:val="26"/>
+                <w:szCs w:val="26"/>
+              </w:rPr>
+              <w:t>an online consultation with a specialist. If there are any available specialist</w:t>
+            </w:r>
+            <w:r>
+              <w:rPr>
+                <w:rFonts w:ascii="Times New Roman" w:eastAsiaTheme="minorHAnsi" w:hAnsi="Times New Roman" w:cs="Times New Roman"/>
+                <w:sz w:val="26"/>
+                <w:szCs w:val="26"/>
+              </w:rPr>
+              <w:t>s now, p</w:t>
+            </w:r>
+            <w:r>
+              <w:rPr>
+                <w:rFonts w:ascii="Times New Roman" w:eastAsiaTheme="minorHAnsi" w:hAnsi="Times New Roman" w:cs="Times New Roman"/>
+                <w:sz w:val="26"/>
+                <w:szCs w:val="26"/>
+              </w:rPr>
+              <w:t xml:space="preserve">atient will be directed to the doctor at </w:t>
+            </w:r>
+            <w:r>
+              <w:rPr>
+                <w:rFonts w:ascii="Times New Roman" w:eastAsiaTheme="minorHAnsi" w:hAnsi="Times New Roman" w:cs="Times New Roman"/>
+                <w:sz w:val="26"/>
+                <w:szCs w:val="26"/>
+              </w:rPr>
+              <w:t xml:space="preserve">the nearest </w:t>
+            </w:r>
+            <w:r>
+              <w:rPr>
+                <w:rFonts w:ascii="Times New Roman" w:eastAsiaTheme="minorHAnsi" w:hAnsi="Times New Roman" w:cs="Times New Roman"/>
+                <w:sz w:val="26"/>
+                <w:szCs w:val="26"/>
+              </w:rPr>
+              <w:lastRenderedPageBreak/>
+              <w:t>clinic/hospital</w:t>
+            </w:r>
+            <w:r>
+              <w:rPr>
+                <w:rFonts w:ascii="Times New Roman" w:eastAsiaTheme="minorHAnsi" w:hAnsi="Times New Roman" w:cs="Times New Roman"/>
                 <w:sz w:val="26"/>
                 <w:szCs w:val="26"/>
               </w:rPr>
@@ -829,46 +1171,19 @@
             </w:r>
             <w:r>
               <w:rPr>
-                <w:rFonts w:ascii="AppleSystemUIFont" w:eastAsiaTheme="minorHAnsi" w:hAnsi="AppleSystemUIFont" w:cs="AppleSystemUIFont"/>
-                <w:sz w:val="26"/>
-                <w:szCs w:val="26"/>
-              </w:rPr>
-              <w:t xml:space="preserve"> </w:t>
-            </w:r>
-            <w:r>
-              <w:rPr>
-                <w:rFonts w:ascii="AppleSystemUIFont" w:eastAsiaTheme="minorHAnsi" w:hAnsi="AppleSystemUIFont" w:cs="AppleSystemUIFont"/>
-                <w:sz w:val="26"/>
-                <w:szCs w:val="26"/>
-              </w:rPr>
-              <w:t xml:space="preserve"> </w:t>
-            </w:r>
-          </w:p>
-          <w:p>
-            <w:pPr>
-              <w:rPr>
-                <w:rFonts w:ascii="AppleSystemUIFont" w:eastAsiaTheme="minorHAnsi" w:hAnsi="AppleSystemUIFont" w:cs="AppleSystemUIFont"/>
-                <w:sz w:val="26"/>
-                <w:szCs w:val="26"/>
-              </w:rPr>
-            </w:pPr>
-          </w:p>
-          <w:p>
-            <w:pPr>
-              <w:rPr>
-                <w:rFonts w:ascii="AppleSystemUIFont" w:eastAsiaTheme="minorHAnsi" w:hAnsi="AppleSystemUIFont" w:cs="AppleSystemUIFont"/>
-                <w:sz w:val="26"/>
-                <w:szCs w:val="26"/>
-              </w:rPr>
-            </w:pPr>
-            <w:r>
-              <w:rPr>
-                <w:rFonts w:ascii="AppleSystemUIFont" w:eastAsiaTheme="minorHAnsi" w:hAnsi="AppleSystemUIFont" w:cs="AppleSystemUIFont"/>
-                <w:sz w:val="26"/>
-                <w:szCs w:val="26"/>
-              </w:rPr>
-              <w:lastRenderedPageBreak/>
-              <w:t>&lt;Business requirements outline the capabilities the system will provide the organization. These requirements need to be explained at a high level so that the approval committee and, ultimately, the project team understand what the business expects from the final product. Business requirements summarize the features the information system must include, such as the ability to collect customer orders online or the ability for suppliers to receive inventory status information as sales occur.&gt;</w:t>
+                <w:rFonts w:ascii="Times New Roman" w:eastAsiaTheme="minorHAnsi" w:hAnsi="Times New Roman" w:cs="Times New Roman"/>
+                <w:sz w:val="26"/>
+                <w:szCs w:val="26"/>
+              </w:rPr>
+              <w:t xml:space="preserve"> The information that user has input in the app will be redirected to the doctor</w:t>
+            </w:r>
+            <w:r>
+              <w:rPr>
+                <w:rFonts w:ascii="Times New Roman" w:eastAsiaTheme="minorHAnsi" w:hAnsi="Times New Roman" w:cs="Times New Roman"/>
+                <w:sz w:val="26"/>
+                <w:szCs w:val="26"/>
+              </w:rPr>
+              <w:t>.</w:t>
             </w:r>
           </w:p>
         </w:tc>
@@ -902,49 +1217,39 @@
               <w:adjustRightInd w:val="0"/>
             </w:pPr>
             <w:r>
-              <w:t>Considering the intangible benefit, with this project patients will be able to learn</w:t>
-            </w:r>
-            <w:r>
-              <w:t xml:space="preserve"> faster which doctor they should visit, thus, indirectly shortening the time when they will get their diagnosis. </w:t>
-            </w:r>
-            <w:r>
-              <w:t xml:space="preserve"> Talking about tangible one</w:t>
-            </w:r>
-            <w:r>
-              <w:t>,</w:t>
-            </w:r>
-            <w:r>
-              <w:t xml:space="preserve"> people will save </w:t>
-            </w:r>
-            <w:r>
-              <w:t xml:space="preserve">and money </w:t>
-            </w:r>
-            <w:r>
-              <w:t>time by not going to the doctor’s appointment physically but rather by joining an online consultation.</w:t>
-            </w:r>
-          </w:p>
-          <w:p>
-            <w:pPr>
-              <w:rPr>
-                <w:rFonts w:ascii="Menlo" w:hAnsi="Menlo" w:cs="Menlo"/>
-                <w:color w:val="D4D4D4"/>
-                <w:sz w:val="18"/>
-                <w:szCs w:val="18"/>
-              </w:rPr>
-            </w:pPr>
-          </w:p>
-          <w:p>
-            <w:r>
-              <w:t>&lt;The benefits (</w:t>
-            </w:r>
-            <w:r>
-              <w:t>b</w:t>
-            </w:r>
-            <w:r>
-              <w:t>oth tangible and intangible) that the system will create for the organization&gt;</w:t>
-            </w:r>
-          </w:p>
-          <w:p/>
+              <w:t xml:space="preserve">Considering the intangible </w:t>
+            </w:r>
+            <w:r>
+              <w:t>benefit</w:t>
+            </w:r>
+            <w:r>
+              <w:t>s,</w:t>
+            </w:r>
+            <w:r>
+              <w:t xml:space="preserve"> the organization will </w:t>
+            </w:r>
+            <w:r>
+              <w:t xml:space="preserve">gain monetary assets when users </w:t>
+            </w:r>
+            <w:r>
+              <w:t>request</w:t>
+            </w:r>
+            <w:r>
+              <w:t xml:space="preserve"> the appointment with the doctor</w:t>
+            </w:r>
+            <w:r>
+              <w:t>.</w:t>
+            </w:r>
+            <w:r>
+              <w:t xml:space="preserve"> When comes to intangible ones</w:t>
+            </w:r>
+            <w:r>
+              <w:t xml:space="preserve">, the system will create customer service with can create good image of the </w:t>
+            </w:r>
+            <w:r>
+              <w:t>system.</w:t>
+            </w:r>
+          </w:p>
         </w:tc>
       </w:tr>
       <w:tr>
@@ -985,8 +1290,8 @@
     <w:p/>
     <w:p/>
     <w:sectPr>
-      <w:headerReference w:type="default" r:id="rId10"/>
-      <w:footerReference w:type="default" r:id="rId11"/>
+      <w:headerReference w:type="default" r:id="rId11"/>
+      <w:footerReference w:type="default" r:id="rId12"/>
       <w:pgSz w:w="11907" w:h="16839" w:code="9"/>
       <w:pgMar w:top="851" w:right="1134" w:bottom="851" w:left="1134" w:header="720" w:footer="720" w:gutter="0"/>
       <w:cols w:space="720"/>
@@ -1240,6 +1545,96 @@
       <w:r>
         <w:continuationSeparator/>
       </w:r>
+    </w:p>
+  </w:footnote>
+  <w:footnote w:id="1">
+    <w:p>
+      <w:pPr>
+        <w:pStyle w:val="FootnoteText"/>
+      </w:pPr>
+      <w:r>
+        <w:rPr>
+          <w:rStyle w:val="FootnoteReference"/>
+        </w:rPr>
+        <w:footnoteRef/>
+      </w:r>
+      <w:r>
+        <w:t xml:space="preserve"> </w:t>
+      </w:r>
+      <w:hyperlink r:id="rId1" w:history="1">
+        <w:r>
+          <w:rPr>
+            <w:rStyle w:val="Hyperlink"/>
+          </w:rPr>
+          <w:t>https://www.mana.md/5-ways-the-pandemic-has-increased-wellbeing-awareness/#:~:text=More%20people%20are%20using%20technology,in%20popularity%20during%20the%20pandemic</w:t>
+        </w:r>
+      </w:hyperlink>
+      <w:r>
+        <w:t>.</w:t>
+      </w:r>
+    </w:p>
+    <w:p>
+      <w:pPr>
+        <w:pStyle w:val="FootnoteText"/>
+      </w:pPr>
+    </w:p>
+  </w:footnote>
+  <w:footnote w:id="2">
+    <w:p>
+      <w:pPr>
+        <w:pStyle w:val="FootnoteText"/>
+      </w:pPr>
+      <w:r>
+        <w:rPr>
+          <w:rStyle w:val="FootnoteReference"/>
+        </w:rPr>
+        <w:footnoteRef/>
+      </w:r>
+      <w:r>
+        <w:t xml:space="preserve"> </w:t>
+      </w:r>
+      <w:hyperlink r:id="rId2" w:history="1">
+        <w:r>
+          <w:rPr>
+            <w:rStyle w:val="Hyperlink"/>
+          </w:rPr>
+          <w:t>https://sputnik.az/20230128/tebb-xestexanada-yaranan-uzun-novbelerin-sebebini-aciqlayib-451143775.html</w:t>
+        </w:r>
+      </w:hyperlink>
+    </w:p>
+    <w:p>
+      <w:pPr>
+        <w:pStyle w:val="FootnoteText"/>
+      </w:pPr>
+    </w:p>
+  </w:footnote>
+  <w:footnote w:id="3">
+    <w:p>
+      <w:pPr>
+        <w:pStyle w:val="FootnoteText"/>
+      </w:pPr>
+      <w:r>
+        <w:rPr>
+          <w:rStyle w:val="FootnoteReference"/>
+        </w:rPr>
+        <w:footnoteRef/>
+      </w:r>
+      <w:r>
+        <w:t xml:space="preserve"> </w:t>
+      </w:r>
+      <w:hyperlink r:id="rId3" w:history="1">
+        <w:r>
+          <w:rPr>
+            <w:rStyle w:val="Hyperlink"/>
+          </w:rPr>
+          <w:t>https://az.sputniknews.ru/20220825/kak-reshit-problemu-dlinnykh-ocheredey-v-bolnitsakh-s-sistemoy-oms---video-445359344.html</w:t>
+        </w:r>
+      </w:hyperlink>
+    </w:p>
+    <w:p>
+      <w:pPr>
+        <w:pStyle w:val="FootnoteText"/>
+      </w:pPr>
     </w:p>
   </w:footnote>
 </w:footnotes>
@@ -1458,8 +1853,124 @@
       </w:pPr>
     </w:lvl>
   </w:abstractNum>
+  <w:abstractNum w:abstractNumId="1" w15:restartNumberingAfterBreak="0">
+    <w:nsid w:val="68875A8B"/>
+    <w:multiLevelType w:val="hybridMultilevel"/>
+    <w:tmpl w:val="0DE6784C"/>
+    <w:lvl w:ilvl="0" w:tplc="04090001">
+      <w:start w:val="1"/>
+      <w:numFmt w:val="bullet"/>
+      <w:lvlText w:val=""/>
+      <w:lvlJc w:val="left"/>
+      <w:pPr>
+        <w:ind w:left="780" w:hanging="360"/>
+      </w:pPr>
+      <w:rPr>
+        <w:rFonts w:ascii="Symbol" w:hAnsi="Symbol" w:hint="default"/>
+      </w:rPr>
+    </w:lvl>
+    <w:lvl w:ilvl="1" w:tplc="04090003" w:tentative="1">
+      <w:start w:val="1"/>
+      <w:numFmt w:val="bullet"/>
+      <w:lvlText w:val="o"/>
+      <w:lvlJc w:val="left"/>
+      <w:pPr>
+        <w:ind w:left="1500" w:hanging="360"/>
+      </w:pPr>
+      <w:rPr>
+        <w:rFonts w:ascii="Courier New" w:hAnsi="Courier New" w:cs="Courier New" w:hint="default"/>
+      </w:rPr>
+    </w:lvl>
+    <w:lvl w:ilvl="2" w:tplc="04090005" w:tentative="1">
+      <w:start w:val="1"/>
+      <w:numFmt w:val="bullet"/>
+      <w:lvlText w:val=""/>
+      <w:lvlJc w:val="left"/>
+      <w:pPr>
+        <w:ind w:left="2220" w:hanging="360"/>
+      </w:pPr>
+      <w:rPr>
+        <w:rFonts w:ascii="Wingdings" w:hAnsi="Wingdings" w:hint="default"/>
+      </w:rPr>
+    </w:lvl>
+    <w:lvl w:ilvl="3" w:tplc="04090001" w:tentative="1">
+      <w:start w:val="1"/>
+      <w:numFmt w:val="bullet"/>
+      <w:lvlText w:val=""/>
+      <w:lvlJc w:val="left"/>
+      <w:pPr>
+        <w:ind w:left="2940" w:hanging="360"/>
+      </w:pPr>
+      <w:rPr>
+        <w:rFonts w:ascii="Symbol" w:hAnsi="Symbol" w:hint="default"/>
+      </w:rPr>
+    </w:lvl>
+    <w:lvl w:ilvl="4" w:tplc="04090003" w:tentative="1">
+      <w:start w:val="1"/>
+      <w:numFmt w:val="bullet"/>
+      <w:lvlText w:val="o"/>
+      <w:lvlJc w:val="left"/>
+      <w:pPr>
+        <w:ind w:left="3660" w:hanging="360"/>
+      </w:pPr>
+      <w:rPr>
+        <w:rFonts w:ascii="Courier New" w:hAnsi="Courier New" w:cs="Courier New" w:hint="default"/>
+      </w:rPr>
+    </w:lvl>
+    <w:lvl w:ilvl="5" w:tplc="04090005" w:tentative="1">
+      <w:start w:val="1"/>
+      <w:numFmt w:val="bullet"/>
+      <w:lvlText w:val=""/>
+      <w:lvlJc w:val="left"/>
+      <w:pPr>
+        <w:ind w:left="4380" w:hanging="360"/>
+      </w:pPr>
+      <w:rPr>
+        <w:rFonts w:ascii="Wingdings" w:hAnsi="Wingdings" w:hint="default"/>
+      </w:rPr>
+    </w:lvl>
+    <w:lvl w:ilvl="6" w:tplc="04090001" w:tentative="1">
+      <w:start w:val="1"/>
+      <w:numFmt w:val="bullet"/>
+      <w:lvlText w:val=""/>
+      <w:lvlJc w:val="left"/>
+      <w:pPr>
+        <w:ind w:left="5100" w:hanging="360"/>
+      </w:pPr>
+      <w:rPr>
+        <w:rFonts w:ascii="Symbol" w:hAnsi="Symbol" w:hint="default"/>
+      </w:rPr>
+    </w:lvl>
+    <w:lvl w:ilvl="7" w:tplc="04090003" w:tentative="1">
+      <w:start w:val="1"/>
+      <w:numFmt w:val="bullet"/>
+      <w:lvlText w:val="o"/>
+      <w:lvlJc w:val="left"/>
+      <w:pPr>
+        <w:ind w:left="5820" w:hanging="360"/>
+      </w:pPr>
+      <w:rPr>
+        <w:rFonts w:ascii="Courier New" w:hAnsi="Courier New" w:cs="Courier New" w:hint="default"/>
+      </w:rPr>
+    </w:lvl>
+    <w:lvl w:ilvl="8" w:tplc="04090005" w:tentative="1">
+      <w:start w:val="1"/>
+      <w:numFmt w:val="bullet"/>
+      <w:lvlText w:val=""/>
+      <w:lvlJc w:val="left"/>
+      <w:pPr>
+        <w:ind w:left="6540" w:hanging="360"/>
+      </w:pPr>
+      <w:rPr>
+        <w:rFonts w:ascii="Wingdings" w:hAnsi="Wingdings" w:hint="default"/>
+      </w:rPr>
+    </w:lvl>
+  </w:abstractNum>
   <w:num w:numId="1" w16cid:durableId="1589775916">
     <w:abstractNumId w:val="0"/>
+  </w:num>
+  <w:num w:numId="2" w16cid:durableId="716319532">
+    <w:abstractNumId w:val="1"/>
   </w:num>
 </w:numbering>
 </file>
@@ -2008,6 +2519,66 @@
       <w:shd w:val="clear" w:color="auto" w:fill="E1DFDD"/>
     </w:rPr>
   </w:style>
+  <w:style w:type="paragraph" w:styleId="FootnoteText">
+    <w:name w:val="footnote text"/>
+    <w:basedOn w:val="Normal"/>
+    <w:link w:val="FootnoteTextChar"/>
+    <w:uiPriority w:val="99"/>
+    <w:semiHidden/>
+    <w:unhideWhenUsed/>
+    <w:rsid w:val="00761A6B"/>
+    <w:rPr>
+      <w:sz w:val="20"/>
+      <w:szCs w:val="20"/>
+    </w:rPr>
+  </w:style>
+  <w:style w:type="character" w:customStyle="1" w:styleId="FootnoteTextChar">
+    <w:name w:val="Footnote Text Char"/>
+    <w:basedOn w:val="DefaultParagraphFont"/>
+    <w:link w:val="FootnoteText"/>
+    <w:uiPriority w:val="99"/>
+    <w:semiHidden/>
+    <w:rsid w:val="00761A6B"/>
+    <w:rPr>
+      <w:rFonts w:ascii="Cambria" w:eastAsia="Times New Roman" w:hAnsi="Cambria" w:cs="Arial"/>
+      <w:sz w:val="20"/>
+      <w:szCs w:val="20"/>
+      <w:lang w:val="en-US"/>
+    </w:rPr>
+  </w:style>
+  <w:style w:type="character" w:styleId="FootnoteReference">
+    <w:name w:val="footnote reference"/>
+    <w:basedOn w:val="DefaultParagraphFont"/>
+    <w:uiPriority w:val="99"/>
+    <w:semiHidden/>
+    <w:unhideWhenUsed/>
+    <w:rsid w:val="00761A6B"/>
+    <w:rPr>
+      <w:vertAlign w:val="superscript"/>
+    </w:rPr>
+  </w:style>
+  <w:style w:type="paragraph" w:styleId="Revision">
+    <w:name w:val="Revision"/>
+    <w:hidden/>
+    <w:uiPriority w:val="99"/>
+    <w:semiHidden/>
+    <w:rsid w:val="00C737A2"/>
+    <w:rPr>
+      <w:rFonts w:ascii="Cambria" w:eastAsia="Times New Roman" w:hAnsi="Cambria" w:cs="Arial"/>
+      <w:lang w:val="en-US"/>
+    </w:rPr>
+  </w:style>
+  <w:style w:type="paragraph" w:styleId="ListParagraph">
+    <w:name w:val="List Paragraph"/>
+    <w:basedOn w:val="Normal"/>
+    <w:uiPriority w:val="34"/>
+    <w:qFormat/>
+    <w:rsid w:val="00395D17"/>
+    <w:pPr>
+      <w:ind w:left="720"/>
+      <w:contextualSpacing/>
+    </w:pPr>
+  </w:style>
 </w:styles>
 </file>
 
@@ -2304,4 +2875,16 @@
     </a:ext>
   </a:extLst>
 </a:theme>
+</file>
+
+<file path=customXml/item1.xml><?xml version="1.0" encoding="utf-8"?>
+<b:Sources xmlns:b="http://schemas.openxmlformats.org/officeDocument/2006/bibliography" xmlns="http://schemas.openxmlformats.org/officeDocument/2006/bibliography" SelectedStyle="/APASixthEditionOfficeOnline.xsl" StyleName="APA" Version="6"/>
+</file>
+
+<file path=customXml/itemProps1.xml><?xml version="1.0" encoding="utf-8"?>
+<ds:datastoreItem xmlns:ds="http://schemas.openxmlformats.org/officeDocument/2006/customXml" ds:itemID="{F5F6EBA8-0BEB-0144-8E3D-CF65E682BC62}">
+  <ds:schemaRefs>
+    <ds:schemaRef ds:uri="http://schemas.openxmlformats.org/officeDocument/2006/bibliography"/>
+  </ds:schemaRefs>
+</ds:datastoreItem>
 </file>
</xml_diff>